<commit_message>
Fix time between calls
</commit_message>
<xml_diff>
--- a/description.docx
+++ b/description.docx
@@ -3,6 +3,421 @@
 <w:document xmlns:wpc="http://schemas.microsoft.com/office/word/2010/wordprocessingCanvas" xmlns:cx="http://schemas.microsoft.com/office/drawing/2014/chartex" xmlns:cx1="http://schemas.microsoft.com/office/drawing/2015/9/8/chartex" xmlns:cx2="http://schemas.microsoft.com/office/drawing/2015/10/21/chartex" xmlns:cx3="http://schemas.microsoft.com/office/drawing/2016/5/9/chartex" xmlns:cx4="http://schemas.microsoft.com/office/drawing/2016/5/10/chartex" xmlns:cx5="http://schemas.microsoft.com/office/drawing/2016/5/11/chartex" xmlns:cx6="http://schemas.microsoft.com/office/drawing/2016/5/12/chartex" xmlns:cx7="http://schemas.microsoft.com/office/drawing/2016/5/13/chartex" xmlns:cx8="http://schemas.microsoft.com/office/drawing/2016/5/14/chartex" xmlns:mc="http://schemas.openxmlformats.org/markup-compatibility/2006" xmlns:aink="http://schemas.microsoft.com/office/drawing/2016/ink" xmlns:am3d="http://schemas.microsoft.com/office/drawing/2017/model3d" xmlns:o="urn:schemas-microsoft-com:office:office" xmlns:r="http://schemas.openxmlformats.org/officeDocument/2006/relationships" xmlns:m="http://schemas.openxmlformats.org/officeDocument/2006/math" xmlns:v="urn:schemas-microsoft-com:vml" xmlns:wp14="http://schemas.microsoft.com/office/word/2010/wordprocessingDrawing" xmlns:wp="http://schemas.openxmlformats.org/drawingml/2006/wordprocessingDrawing" xmlns:w10="urn:schemas-microsoft-com:office:word" xmlns:w="http://schemas.openxmlformats.org/wordprocessingml/2006/main" xmlns:w14="http://schemas.microsoft.com/office/word/2010/wordml" xmlns:w15="http://schemas.microsoft.com/office/word/2012/wordml" xmlns:w16cid="http://schemas.microsoft.com/office/word/2016/wordml/cid" xmlns:w16se="http://schemas.microsoft.com/office/word/2015/wordml/symex" xmlns:wpg="http://schemas.microsoft.com/office/word/2010/wordprocessingGroup" xmlns:wpi="http://schemas.microsoft.com/office/word/2010/wordprocessingInk" xmlns:wne="http://schemas.microsoft.com/office/word/2006/wordml" xmlns:wps="http://schemas.microsoft.com/office/word/2010/wordprocessingShape" mc:Ignorable="w14 w15 w16se w16cid wp14">
   <w:body>
     <w:p>
+      <w:r>
+        <w:rPr>
+          <w:noProof/>
+        </w:rPr>
+        <mc:AlternateContent>
+          <mc:Choice Requires="wps">
+            <w:drawing>
+              <wp:anchor distT="0" distB="0" distL="114300" distR="114300" simplePos="0" relativeHeight="251682816" behindDoc="0" locked="0" layoutInCell="1" allowOverlap="1">
+                <wp:simplePos x="0" y="0"/>
+                <wp:positionH relativeFrom="column">
+                  <wp:posOffset>2748915</wp:posOffset>
+                </wp:positionH>
+                <wp:positionV relativeFrom="paragraph">
+                  <wp:posOffset>1079500</wp:posOffset>
+                </wp:positionV>
+                <wp:extent cx="95250" cy="291465"/>
+                <wp:effectExtent l="12700" t="0" r="19050" b="26035"/>
+                <wp:wrapNone/>
+                <wp:docPr id="14" name="Down Arrow 14"/>
+                <wp:cNvGraphicFramePr/>
+                <a:graphic xmlns:a="http://schemas.openxmlformats.org/drawingml/2006/main">
+                  <a:graphicData uri="http://schemas.microsoft.com/office/word/2010/wordprocessingShape">
+                    <wps:wsp>
+                      <wps:cNvSpPr/>
+                      <wps:spPr>
+                        <a:xfrm>
+                          <a:off x="0" y="0"/>
+                          <a:ext cx="95250" cy="291465"/>
+                        </a:xfrm>
+                        <a:prstGeom prst="downArrow">
+                          <a:avLst/>
+                        </a:prstGeom>
+                      </wps:spPr>
+                      <wps:style>
+                        <a:lnRef idx="2">
+                          <a:schemeClr val="accent1">
+                            <a:shade val="50000"/>
+                          </a:schemeClr>
+                        </a:lnRef>
+                        <a:fillRef idx="1">
+                          <a:schemeClr val="accent1"/>
+                        </a:fillRef>
+                        <a:effectRef idx="0">
+                          <a:schemeClr val="accent1"/>
+                        </a:effectRef>
+                        <a:fontRef idx="minor">
+                          <a:schemeClr val="lt1"/>
+                        </a:fontRef>
+                      </wps:style>
+                      <wps:bodyPr rot="0" spcFirstLastPara="0" vertOverflow="overflow" horzOverflow="overflow" vert="horz" wrap="square" lIns="91440" tIns="45720" rIns="91440" bIns="45720" numCol="1" spcCol="0" rtlCol="0" fromWordArt="0" anchor="ctr" anchorCtr="0" forceAA="0" compatLnSpc="1">
+                        <a:prstTxWarp prst="textNoShape">
+                          <a:avLst/>
+                        </a:prstTxWarp>
+                        <a:noAutofit/>
+                      </wps:bodyPr>
+                    </wps:wsp>
+                  </a:graphicData>
+                </a:graphic>
+                <wp14:sizeRelH relativeFrom="margin">
+                  <wp14:pctWidth>0</wp14:pctWidth>
+                </wp14:sizeRelH>
+                <wp14:sizeRelV relativeFrom="margin">
+                  <wp14:pctHeight>0</wp14:pctHeight>
+                </wp14:sizeRelV>
+              </wp:anchor>
+            </w:drawing>
+          </mc:Choice>
+          <mc:Fallback>
+            <w:pict>
+              <v:shapetype w14:anchorId="1094DA11" id="_x0000_t67" coordsize="21600,21600" o:spt="67" adj="16200,5400" path="m0@0l@1@0@1,0@2,0@2@0,21600@0,10800,21600xe">
+                <v:stroke joinstyle="miter"/>
+                <v:formulas>
+                  <v:f eqn="val #0"/>
+                  <v:f eqn="val #1"/>
+                  <v:f eqn="sum height 0 #1"/>
+                  <v:f eqn="sum 10800 0 #1"/>
+                  <v:f eqn="sum width 0 #0"/>
+                  <v:f eqn="prod @4 @3 10800"/>
+                  <v:f eqn="sum width 0 @5"/>
+                </v:formulas>
+                <v:path o:connecttype="custom" o:connectlocs="10800,0;0,@0;10800,21600;21600,@0" o:connectangles="270,180,90,0" textboxrect="@1,0,@2,@6"/>
+                <v:handles>
+                  <v:h position="#1,#0" xrange="0,10800" yrange="0,21600"/>
+                </v:handles>
+              </v:shapetype>
+              <v:shape id="Down Arrow 14" o:spid="_x0000_s1026" type="#_x0000_t67" style="position:absolute;margin-left:216.45pt;margin-top:85pt;width:7.5pt;height:22.95pt;z-index:251682816;visibility:visible;mso-wrap-style:square;mso-width-percent:0;mso-height-percent:0;mso-wrap-distance-left:9pt;mso-wrap-distance-top:0;mso-wrap-distance-right:9pt;mso-wrap-distance-bottom:0;mso-position-horizontal:absolute;mso-position-horizontal-relative:text;mso-position-vertical:absolute;mso-position-vertical-relative:text;mso-width-percent:0;mso-height-percent:0;mso-width-relative:margin;mso-height-relative:margin;v-text-anchor:middle" o:gfxdata="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" adj="18071" fillcolor="#4472c4 [3204]" strokecolor="#1f3763 [1604]" strokeweight="1pt"/>
+            </w:pict>
+          </mc:Fallback>
+        </mc:AlternateContent>
+      </w:r>
+      <w:r>
+        <w:rPr>
+          <w:noProof/>
+        </w:rPr>
+        <mc:AlternateContent>
+          <mc:Choice Requires="wps">
+            <w:drawing>
+              <wp:anchor distT="0" distB="0" distL="114300" distR="114300" simplePos="0" relativeHeight="251659264" behindDoc="0" locked="0" layoutInCell="1" allowOverlap="1">
+                <wp:simplePos x="0" y="0"/>
+                <wp:positionH relativeFrom="column">
+                  <wp:posOffset>1941195</wp:posOffset>
+                </wp:positionH>
+                <wp:positionV relativeFrom="paragraph">
+                  <wp:posOffset>429260</wp:posOffset>
+                </wp:positionV>
+                <wp:extent cx="1743075" cy="584200"/>
+                <wp:effectExtent l="0" t="0" r="9525" b="12700"/>
+                <wp:wrapNone/>
+                <wp:docPr id="1" name="Rounded Rectangle 1"/>
+                <wp:cNvGraphicFramePr/>
+                <a:graphic xmlns:a="http://schemas.openxmlformats.org/drawingml/2006/main">
+                  <a:graphicData uri="http://schemas.microsoft.com/office/word/2010/wordprocessingShape">
+                    <wps:wsp>
+                      <wps:cNvSpPr/>
+                      <wps:spPr>
+                        <a:xfrm>
+                          <a:off x="0" y="0"/>
+                          <a:ext cx="1743075" cy="584200"/>
+                        </a:xfrm>
+                        <a:prstGeom prst="roundRect">
+                          <a:avLst/>
+                        </a:prstGeom>
+                      </wps:spPr>
+                      <wps:style>
+                        <a:lnRef idx="1">
+                          <a:schemeClr val="accent1"/>
+                        </a:lnRef>
+                        <a:fillRef idx="3">
+                          <a:schemeClr val="accent1"/>
+                        </a:fillRef>
+                        <a:effectRef idx="2">
+                          <a:schemeClr val="accent1"/>
+                        </a:effectRef>
+                        <a:fontRef idx="minor">
+                          <a:schemeClr val="lt1"/>
+                        </a:fontRef>
+                      </wps:style>
+                      <wps:txbx>
+                        <w:txbxContent>
+                          <w:p>
+                            <w:pPr>
+                              <w:jc w:val="center"/>
+                            </w:pPr>
+                            <w:r>
+                              <w:t>Call RateUs</w:t>
+                            </w:r>
+                          </w:p>
+                        </w:txbxContent>
+                      </wps:txbx>
+                      <wps:bodyPr rot="0" spcFirstLastPara="0" vertOverflow="overflow" horzOverflow="overflow" vert="horz" wrap="square" lIns="91440" tIns="45720" rIns="91440" bIns="45720" numCol="1" spcCol="0" rtlCol="0" fromWordArt="0" anchor="ctr" anchorCtr="0" forceAA="0" compatLnSpc="1">
+                        <a:prstTxWarp prst="textNoShape">
+                          <a:avLst/>
+                        </a:prstTxWarp>
+                        <a:noAutofit/>
+                      </wps:bodyPr>
+                    </wps:wsp>
+                  </a:graphicData>
+                </a:graphic>
+                <wp14:sizeRelH relativeFrom="margin">
+                  <wp14:pctWidth>0</wp14:pctWidth>
+                </wp14:sizeRelH>
+                <wp14:sizeRelV relativeFrom="margin">
+                  <wp14:pctHeight>0</wp14:pctHeight>
+                </wp14:sizeRelV>
+              </wp:anchor>
+            </w:drawing>
+          </mc:Choice>
+          <mc:Fallback>
+            <w:pict>
+              <v:roundrect id="Rounded Rectangle 1" o:spid="_x0000_s1026" style="position:absolute;margin-left:152.85pt;margin-top:33.8pt;width:137.25pt;height:46pt;z-index:251659264;visibility:visible;mso-wrap-style:square;mso-width-percent:0;mso-height-percent:0;mso-wrap-distance-left:9pt;mso-wrap-distance-top:0;mso-wrap-distance-right:9pt;mso-wrap-distance-bottom:0;mso-position-horizontal:absolute;mso-position-horizontal-relative:text;mso-position-vertical:absolute;mso-position-vertical-relative:text;mso-width-percent:0;mso-height-percent:0;mso-width-relative:margin;mso-height-relative:margin;v-text-anchor:middle" arcsize="10923f" o:gfxdata="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" fillcolor="#4f7ac7 [3028]" strokecolor="#4472c4 [3204]" strokeweight=".5pt">
+                <v:fill color2="#416fc3 [3172]" rotate="t" colors="0 #6083cb;.5 #3e70ca;1 #2e61ba" focus="100%" type="gradient">
+                  <o:fill v:ext="view" type="gradientUnscaled"/>
+                </v:fill>
+                <v:stroke joinstyle="miter"/>
+                <v:textbox>
+                  <w:txbxContent>
+                    <w:p>
+                      <w:pPr>
+                        <w:jc w:val="center"/>
+                      </w:pPr>
+                      <w:r>
+                        <w:t>Call RateUs</w:t>
+                      </w:r>
+                    </w:p>
+                  </w:txbxContent>
+                </v:textbox>
+              </v:roundrect>
+            </w:pict>
+          </mc:Fallback>
+        </mc:AlternateContent>
+      </w:r>
+      <w:r>
+        <w:rPr>
+          <w:noProof/>
+        </w:rPr>
+        <mc:AlternateContent>
+          <mc:Choice Requires="wps">
+            <w:drawing>
+              <wp:anchor distT="0" distB="0" distL="114300" distR="114300" simplePos="0" relativeHeight="251661312" behindDoc="0" locked="0" layoutInCell="1" allowOverlap="1" wp14:anchorId="5105ECB8" wp14:editId="6B5735B8">
+                <wp:simplePos x="0" y="0"/>
+                <wp:positionH relativeFrom="column">
+                  <wp:posOffset>1041400</wp:posOffset>
+                </wp:positionH>
+                <wp:positionV relativeFrom="paragraph">
+                  <wp:posOffset>1409700</wp:posOffset>
+                </wp:positionV>
+                <wp:extent cx="3486150" cy="1578610"/>
+                <wp:effectExtent l="0" t="0" r="19050" b="8890"/>
+                <wp:wrapNone/>
+                <wp:docPr id="2" name="Rounded Rectangle 2"/>
+                <wp:cNvGraphicFramePr/>
+                <a:graphic xmlns:a="http://schemas.openxmlformats.org/drawingml/2006/main">
+                  <a:graphicData uri="http://schemas.microsoft.com/office/word/2010/wordprocessingShape">
+                    <wps:wsp>
+                      <wps:cNvSpPr/>
+                      <wps:spPr>
+                        <a:xfrm>
+                          <a:off x="0" y="0"/>
+                          <a:ext cx="3486150" cy="1578610"/>
+                        </a:xfrm>
+                        <a:prstGeom prst="roundRect">
+                          <a:avLst/>
+                        </a:prstGeom>
+                      </wps:spPr>
+                      <wps:style>
+                        <a:lnRef idx="1">
+                          <a:schemeClr val="accent1"/>
+                        </a:lnRef>
+                        <a:fillRef idx="3">
+                          <a:schemeClr val="accent1"/>
+                        </a:fillRef>
+                        <a:effectRef idx="2">
+                          <a:schemeClr val="accent1"/>
+                        </a:effectRef>
+                        <a:fontRef idx="minor">
+                          <a:schemeClr val="lt1"/>
+                        </a:fontRef>
+                      </wps:style>
+                      <wps:txbx>
+                        <w:txbxContent>
+                          <w:p>
+                            <w:pPr>
+                              <w:jc w:val="center"/>
+                            </w:pPr>
+                            <w:r>
+                              <w:t>Has t</w:t>
+                            </w:r>
+                            <w:r>
+                              <w:t xml:space="preserve">hat time </w:t>
+                            </w:r>
+                            <w:r>
+                              <w:t>(</w:t>
+                            </w:r>
+                            <w:r>
+                              <w:t>from which to start asking</w:t>
+                            </w:r>
+                            <w:r>
+                              <w:t>) passed?</w:t>
+                            </w:r>
+                          </w:p>
+                          <w:p>
+                            <w:pPr>
+                              <w:jc w:val="center"/>
+                            </w:pPr>
+                            <w:r>
+                              <w:t>or</w:t>
+                            </w:r>
+                          </w:p>
+                          <w:p>
+                            <w:pPr>
+                              <w:jc w:val="center"/>
+                            </w:pPr>
+                            <w:r>
+                              <w:t>Has the user already rated ?</w:t>
+                            </w:r>
+                          </w:p>
+                          <w:p>
+                            <w:pPr>
+                              <w:jc w:val="center"/>
+                            </w:pPr>
+                            <w:r>
+                              <w:t>or</w:t>
+                            </w:r>
+                          </w:p>
+                          <w:p>
+                            <w:pPr>
+                              <w:jc w:val="center"/>
+                            </w:pPr>
+                            <w:r>
+                              <w:t>Did the user ask to not ask him anymore ?</w:t>
+                            </w:r>
+                          </w:p>
+                          <w:p>
+                            <w:pPr>
+                              <w:jc w:val="center"/>
+                            </w:pPr>
+                            <w:r>
+                              <w:t>or</w:t>
+                            </w:r>
+                          </w:p>
+                          <w:p>
+                            <w:pPr>
+                              <w:jc w:val="center"/>
+                            </w:pPr>
+                            <w:r>
+                              <w:t>Has not enough time passed between calls ?</w:t>
+                            </w:r>
+                          </w:p>
+                        </w:txbxContent>
+                      </wps:txbx>
+                      <wps:bodyPr rot="0" spcFirstLastPara="0" vertOverflow="overflow" horzOverflow="overflow" vert="horz" wrap="square" lIns="91440" tIns="45720" rIns="91440" bIns="45720" numCol="1" spcCol="0" rtlCol="0" fromWordArt="0" anchor="ctr" anchorCtr="0" forceAA="0" compatLnSpc="1">
+                        <a:prstTxWarp prst="textNoShape">
+                          <a:avLst/>
+                        </a:prstTxWarp>
+                        <a:noAutofit/>
+                      </wps:bodyPr>
+                    </wps:wsp>
+                  </a:graphicData>
+                </a:graphic>
+                <wp14:sizeRelH relativeFrom="margin">
+                  <wp14:pctWidth>0</wp14:pctWidth>
+                </wp14:sizeRelH>
+                <wp14:sizeRelV relativeFrom="margin">
+                  <wp14:pctHeight>0</wp14:pctHeight>
+                </wp14:sizeRelV>
+              </wp:anchor>
+            </w:drawing>
+          </mc:Choice>
+          <mc:Fallback>
+            <w:pict>
+              <v:roundrect w14:anchorId="5105ECB8" id="Rounded Rectangle 2" o:spid="_x0000_s1027" style="position:absolute;margin-left:82pt;margin-top:111pt;width:274.5pt;height:124.3pt;z-index:251661312;visibility:visible;mso-wrap-style:square;mso-width-percent:0;mso-height-percent:0;mso-wrap-distance-left:9pt;mso-wrap-distance-top:0;mso-wrap-distance-right:9pt;mso-wrap-distance-bottom:0;mso-position-horizontal:absolute;mso-position-horizontal-relative:text;mso-position-vertical:absolute;mso-position-vertical-relative:text;mso-width-percent:0;mso-height-percent:0;mso-width-relative:margin;mso-height-relative:margin;v-text-anchor:middle" arcsize="10923f" o:gfxdata="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" fillcolor="#4f7ac7 [3028]" strokecolor="#4472c4 [3204]" strokeweight=".5pt">
+                <v:fill color2="#416fc3 [3172]" rotate="t" colors="0 #6083cb;.5 #3e70ca;1 #2e61ba" focus="100%" type="gradient">
+                  <o:fill v:ext="view" type="gradientUnscaled"/>
+                </v:fill>
+                <v:stroke joinstyle="miter"/>
+                <v:textbox>
+                  <w:txbxContent>
+                    <w:p>
+                      <w:pPr>
+                        <w:jc w:val="center"/>
+                      </w:pPr>
+                      <w:r>
+                        <w:t>Has t</w:t>
+                      </w:r>
+                      <w:r>
+                        <w:t xml:space="preserve">hat time </w:t>
+                      </w:r>
+                      <w:r>
+                        <w:t>(</w:t>
+                      </w:r>
+                      <w:r>
+                        <w:t>from which to start asking</w:t>
+                      </w:r>
+                      <w:r>
+                        <w:t>) passed?</w:t>
+                      </w:r>
+                    </w:p>
+                    <w:p>
+                      <w:pPr>
+                        <w:jc w:val="center"/>
+                      </w:pPr>
+                      <w:r>
+                        <w:t>or</w:t>
+                      </w:r>
+                    </w:p>
+                    <w:p>
+                      <w:pPr>
+                        <w:jc w:val="center"/>
+                      </w:pPr>
+                      <w:r>
+                        <w:t>Has the user already rated ?</w:t>
+                      </w:r>
+                    </w:p>
+                    <w:p>
+                      <w:pPr>
+                        <w:jc w:val="center"/>
+                      </w:pPr>
+                      <w:r>
+                        <w:t>or</w:t>
+                      </w:r>
+                    </w:p>
+                    <w:p>
+                      <w:pPr>
+                        <w:jc w:val="center"/>
+                      </w:pPr>
+                      <w:r>
+                        <w:t>Did the user ask to not ask him anymore ?</w:t>
+                      </w:r>
+                    </w:p>
+                    <w:p>
+                      <w:pPr>
+                        <w:jc w:val="center"/>
+                      </w:pPr>
+                      <w:r>
+                        <w:t>or</w:t>
+                      </w:r>
+                    </w:p>
+                    <w:p>
+                      <w:pPr>
+                        <w:jc w:val="center"/>
+                      </w:pPr>
+                      <w:r>
+                        <w:t>Has not enough time passed between calls ?</w:t>
+                      </w:r>
+                    </w:p>
+                  </w:txbxContent>
+                </v:textbox>
+              </v:roundrect>
+            </w:pict>
+          </mc:Fallback>
+        </mc:AlternateContent>
+      </w:r>
+      <w:r>
+        <w:t xml:space="preserve"> </w:t>
+      </w:r>
       <w:bookmarkStart w:id="0" w:name="_GoBack"/>
       <w:bookmarkEnd w:id="0"/>
       <w:r>
@@ -74,23 +489,7 @@
           </mc:Choice>
           <mc:Fallback>
             <w:pict>
-              <v:shapetype w14:anchorId="3593AC95" id="_x0000_t67" coordsize="21600,21600" o:spt="67" adj="16200,5400" path="m0@0l@1@0@1,0@2,0@2@0,21600@0,10800,21600xe">
-                <v:stroke joinstyle="miter"/>
-                <v:formulas>
-                  <v:f eqn="val #0"/>
-                  <v:f eqn="val #1"/>
-                  <v:f eqn="sum height 0 #1"/>
-                  <v:f eqn="sum 10800 0 #1"/>
-                  <v:f eqn="sum width 0 #0"/>
-                  <v:f eqn="prod @4 @3 10800"/>
-                  <v:f eqn="sum width 0 @5"/>
-                </v:formulas>
-                <v:path o:connecttype="custom" o:connectlocs="10800,0;0,@0;10800,21600;21600,@0" o:connectangles="270,180,90,0" textboxrect="@1,0,@2,@6"/>
-                <v:handles>
-                  <v:h position="#1,#0" xrange="0,10800" yrange="0,21600"/>
-                </v:handles>
-              </v:shapetype>
-              <v:shape id="Down Arrow 24" o:spid="_x0000_s1026" type="#_x0000_t67" style="position:absolute;margin-left:162.55pt;margin-top:481.35pt;width:7.5pt;height:22.95pt;z-index:251703296;visibility:visible;mso-wrap-style:square;mso-width-percent:0;mso-height-percent:0;mso-wrap-distance-left:9pt;mso-wrap-distance-top:0;mso-wrap-distance-right:9pt;mso-wrap-distance-bottom:0;mso-position-horizontal:absolute;mso-position-horizontal-relative:text;mso-position-vertical:absolute;mso-position-vertical-relative:text;mso-width-percent:0;mso-height-percent:0;mso-width-relative:margin;mso-height-relative:margin;v-text-anchor:middle" o:gfxdata="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" adj="18071" fillcolor="#4472c4 [3204]" strokecolor="#1f3763 [1604]" strokeweight="1pt"/>
+              <v:shape w14:anchorId="25A78B47" id="Down Arrow 24" o:spid="_x0000_s1026" type="#_x0000_t67" style="position:absolute;margin-left:162.55pt;margin-top:481.35pt;width:7.5pt;height:22.95pt;z-index:251703296;visibility:visible;mso-wrap-style:square;mso-width-percent:0;mso-height-percent:0;mso-wrap-distance-left:9pt;mso-wrap-distance-top:0;mso-wrap-distance-right:9pt;mso-wrap-distance-bottom:0;mso-position-horizontal:absolute;mso-position-horizontal-relative:text;mso-position-vertical:absolute;mso-position-vertical-relative:text;mso-width-percent:0;mso-height-percent:0;mso-width-relative:margin;mso-height-relative:margin;v-text-anchor:middle" o:gfxdata="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" adj="18071" fillcolor="#4472c4 [3204]" strokecolor="#1f3763 [1604]" strokeweight="1pt"/>
             </w:pict>
           </mc:Fallback>
         </mc:AlternateContent>
@@ -164,7 +563,7 @@
           </mc:Choice>
           <mc:Fallback>
             <w:pict>
-              <v:shape w14:anchorId="572788E9" id="Down Arrow 21" o:spid="_x0000_s1026" type="#_x0000_t67" style="position:absolute;margin-left:265.45pt;margin-top:481.3pt;width:7.5pt;height:22.95pt;z-index:251697152;visibility:visible;mso-wrap-style:square;mso-width-percent:0;mso-height-percent:0;mso-wrap-distance-left:9pt;mso-wrap-distance-top:0;mso-wrap-distance-right:9pt;mso-wrap-distance-bottom:0;mso-position-horizontal:absolute;mso-position-horizontal-relative:text;mso-position-vertical:absolute;mso-position-vertical-relative:text;mso-width-percent:0;mso-height-percent:0;mso-width-relative:margin;mso-height-relative:margin;v-text-anchor:middle" o:gfxdata="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" adj="18071" fillcolor="#4472c4 [3204]" strokecolor="#1f3763 [1604]" strokeweight="1pt"/>
+              <v:shape w14:anchorId="7970A26F" id="Down Arrow 21" o:spid="_x0000_s1026" type="#_x0000_t67" style="position:absolute;margin-left:265.45pt;margin-top:481.3pt;width:7.5pt;height:22.95pt;z-index:251697152;visibility:visible;mso-wrap-style:square;mso-width-percent:0;mso-height-percent:0;mso-wrap-distance-left:9pt;mso-wrap-distance-top:0;mso-wrap-distance-right:9pt;mso-wrap-distance-bottom:0;mso-position-horizontal:absolute;mso-position-horizontal-relative:text;mso-position-vertical:absolute;mso-position-vertical-relative:text;mso-width-percent:0;mso-height-percent:0;mso-width-relative:margin;mso-height-relative:margin;v-text-anchor:middle" o:gfxdata="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" adj="18071" fillcolor="#4472c4 [3204]" strokecolor="#1f3763 [1604]" strokeweight="1pt"/>
             </w:pict>
           </mc:Fallback>
         </mc:AlternateContent>
@@ -222,7 +621,6 @@
                             <w:pPr>
                               <w:jc w:val="center"/>
                               <w:rPr>
-                                <w:rFonts w:hint="cs"/>
                                 <w:rtl/>
                               </w:rPr>
                             </w:pPr>
@@ -252,7 +650,7 @@
           </mc:Choice>
           <mc:Fallback>
             <w:pict>
-              <v:roundrect w14:anchorId="533DF864" id="Rounded Rectangle 11" o:spid="_x0000_s1026" style="position:absolute;margin-left:73.15pt;margin-top:589.05pt;width:137.25pt;height:46pt;z-index:251679744;visibility:visible;mso-wrap-style:square;mso-width-percent:0;mso-height-percent:0;mso-wrap-distance-left:9pt;mso-wrap-distance-top:0;mso-wrap-distance-right:9pt;mso-wrap-distance-bottom:0;mso-position-horizontal:absolute;mso-position-horizontal-relative:text;mso-position-vertical:absolute;mso-position-vertical-relative:text;mso-width-percent:0;mso-height-percent:0;mso-width-relative:margin;mso-height-relative:margin;v-text-anchor:middle" arcsize="10923f" o:gfxdata="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" fillcolor="#ee853d [3029]" strokecolor="#ed7d31 [3205]" strokeweight=".5pt">
+              <v:roundrect w14:anchorId="533DF864" id="Rounded Rectangle 11" o:spid="_x0000_s1028" style="position:absolute;margin-left:73.15pt;margin-top:589.05pt;width:137.25pt;height:46pt;z-index:251679744;visibility:visible;mso-wrap-style:square;mso-width-percent:0;mso-height-percent:0;mso-wrap-distance-left:9pt;mso-wrap-distance-top:0;mso-wrap-distance-right:9pt;mso-wrap-distance-bottom:0;mso-position-horizontal:absolute;mso-position-horizontal-relative:text;mso-position-vertical:absolute;mso-position-vertical-relative:text;mso-width-percent:0;mso-height-percent:0;mso-width-relative:margin;mso-height-relative:margin;v-text-anchor:middle" arcsize="10923f" o:gfxdata="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" fillcolor="#ee853d [3029]" strokecolor="#ed7d31 [3205]" strokeweight=".5pt">
                 <v:fill color2="#ec7a2d [3173]" rotate="t" colors="0 #f18c55;.5 #f67b28;1 #e56b17" focus="100%" type="gradient">
                   <o:fill v:ext="view" type="gradientUnscaled"/>
                 </v:fill>
@@ -263,7 +661,6 @@
                       <w:pPr>
                         <w:jc w:val="center"/>
                         <w:rPr>
-                          <w:rFonts w:hint="cs"/>
                           <w:rtl/>
                         </w:rPr>
                       </w:pPr>
@@ -357,7 +754,7 @@
           </mc:Choice>
           <mc:Fallback>
             <w:pict>
-              <v:roundrect w14:anchorId="533DF864" id="Rounded Rectangle 12" o:spid="_x0000_s1027" style="position:absolute;margin-left:225.3pt;margin-top:589.3pt;width:137.25pt;height:46pt;z-index:251681792;visibility:visible;mso-wrap-style:square;mso-width-percent:0;mso-height-percent:0;mso-wrap-distance-left:9pt;mso-wrap-distance-top:0;mso-wrap-distance-right:9pt;mso-wrap-distance-bottom:0;mso-position-horizontal:absolute;mso-position-horizontal-relative:text;mso-position-vertical:absolute;mso-position-vertical-relative:text;mso-width-percent:0;mso-height-percent:0;mso-width-relative:margin;mso-height-relative:margin;v-text-anchor:middle" arcsize="10923f" o:gfxdata="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" fillcolor="#ee853d [3029]" strokecolor="#ed7d31 [3205]" strokeweight=".5pt">
+              <v:roundrect w14:anchorId="533DF864" id="Rounded Rectangle 12" o:spid="_x0000_s1029" style="position:absolute;margin-left:225.3pt;margin-top:589.3pt;width:137.25pt;height:46pt;z-index:251681792;visibility:visible;mso-wrap-style:square;mso-width-percent:0;mso-height-percent:0;mso-wrap-distance-left:9pt;mso-wrap-distance-top:0;mso-wrap-distance-right:9pt;mso-wrap-distance-bottom:0;mso-position-horizontal:absolute;mso-position-horizontal-relative:text;mso-position-vertical:absolute;mso-position-vertical-relative:text;mso-width-percent:0;mso-height-percent:0;mso-width-relative:margin;mso-height-relative:margin;v-text-anchor:middle" arcsize="10923f" o:gfxdata="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" fillcolor="#ee853d [3029]" strokecolor="#ed7d31 [3205]" strokeweight=".5pt">
                 <v:fill color2="#ec7a2d [3173]" rotate="t" colors="0 #f18c55;.5 #f67b28;1 #e56b17" focus="100%" type="gradient">
                   <o:fill v:ext="view" type="gradientUnscaled"/>
                 </v:fill>
@@ -448,7 +845,7 @@
           </mc:Choice>
           <mc:Fallback>
             <w:pict>
-              <v:shape w14:anchorId="0068A59E" id="Down Arrow 22" o:spid="_x0000_s1026" type="#_x0000_t67" style="position:absolute;margin-left:289.25pt;margin-top:560.9pt;width:7.5pt;height:22.95pt;z-index:251699200;visibility:visible;mso-wrap-style:square;mso-width-percent:0;mso-height-percent:0;mso-wrap-distance-left:9pt;mso-wrap-distance-top:0;mso-wrap-distance-right:9pt;mso-wrap-distance-bottom:0;mso-position-horizontal:absolute;mso-position-horizontal-relative:text;mso-position-vertical:absolute;mso-position-vertical-relative:text;mso-width-percent:0;mso-height-percent:0;mso-width-relative:margin;mso-height-relative:margin;v-text-anchor:middle" o:gfxdata="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" adj="18071" fillcolor="#4472c4 [3204]" strokecolor="#1f3763 [1604]" strokeweight="1pt"/>
+              <v:shape w14:anchorId="5C27F662" id="Down Arrow 22" o:spid="_x0000_s1026" type="#_x0000_t67" style="position:absolute;margin-left:289.25pt;margin-top:560.9pt;width:7.5pt;height:22.95pt;z-index:251699200;visibility:visible;mso-wrap-style:square;mso-width-percent:0;mso-height-percent:0;mso-wrap-distance-left:9pt;mso-wrap-distance-top:0;mso-wrap-distance-right:9pt;mso-wrap-distance-bottom:0;mso-position-horizontal:absolute;mso-position-horizontal-relative:text;mso-position-vertical:absolute;mso-position-vertical-relative:text;mso-width-percent:0;mso-height-percent:0;mso-width-relative:margin;mso-height-relative:margin;v-text-anchor:middle" o:gfxdata="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" adj="18071" fillcolor="#4472c4 [3204]" strokecolor="#1f3763 [1604]" strokeweight="1pt"/>
             </w:pict>
           </mc:Fallback>
         </mc:AlternateContent>
@@ -522,182 +919,7 @@
           </mc:Choice>
           <mc:Fallback>
             <w:pict>
-              <v:shape w14:anchorId="427E9320" id="Down Arrow 23" o:spid="_x0000_s1026" type="#_x0000_t67" style="position:absolute;margin-left:138pt;margin-top:560.9pt;width:7.5pt;height:22.95pt;z-index:251701248;visibility:visible;mso-wrap-style:square;mso-width-percent:0;mso-height-percent:0;mso-wrap-distance-left:9pt;mso-wrap-distance-top:0;mso-wrap-distance-right:9pt;mso-wrap-distance-bottom:0;mso-position-horizontal:absolute;mso-position-horizontal-relative:text;mso-position-vertical:absolute;mso-position-vertical-relative:text;mso-width-percent:0;mso-height-percent:0;mso-width-relative:margin;mso-height-relative:margin;v-text-anchor:middle" o:gfxdata="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" adj="18071" fillcolor="#4472c4 [3204]" strokecolor="#1f3763 [1604]" strokeweight="1pt"/>
-            </w:pict>
-          </mc:Fallback>
-        </mc:AlternateContent>
-      </w:r>
-      <w:r>
-        <w:rPr>
-          <w:noProof/>
-        </w:rPr>
-        <mc:AlternateContent>
-          <mc:Choice Requires="wps">
-            <w:drawing>
-              <wp:anchor distT="0" distB="0" distL="114300" distR="114300" simplePos="0" relativeHeight="251659264" behindDoc="0" locked="0" layoutInCell="1" allowOverlap="1">
-                <wp:simplePos x="0" y="0"/>
-                <wp:positionH relativeFrom="column">
-                  <wp:posOffset>1941634</wp:posOffset>
-                </wp:positionH>
-                <wp:positionV relativeFrom="paragraph">
-                  <wp:posOffset>594360</wp:posOffset>
-                </wp:positionV>
-                <wp:extent cx="1743296" cy="584791"/>
-                <wp:effectExtent l="0" t="0" r="9525" b="12700"/>
-                <wp:wrapNone/>
-                <wp:docPr id="1" name="Rounded Rectangle 1"/>
-                <wp:cNvGraphicFramePr/>
-                <a:graphic xmlns:a="http://schemas.openxmlformats.org/drawingml/2006/main">
-                  <a:graphicData uri="http://schemas.microsoft.com/office/word/2010/wordprocessingShape">
-                    <wps:wsp>
-                      <wps:cNvSpPr/>
-                      <wps:spPr>
-                        <a:xfrm>
-                          <a:off x="0" y="0"/>
-                          <a:ext cx="1743296" cy="584791"/>
-                        </a:xfrm>
-                        <a:prstGeom prst="roundRect">
-                          <a:avLst/>
-                        </a:prstGeom>
-                      </wps:spPr>
-                      <wps:style>
-                        <a:lnRef idx="1">
-                          <a:schemeClr val="accent1"/>
-                        </a:lnRef>
-                        <a:fillRef idx="3">
-                          <a:schemeClr val="accent1"/>
-                        </a:fillRef>
-                        <a:effectRef idx="2">
-                          <a:schemeClr val="accent1"/>
-                        </a:effectRef>
-                        <a:fontRef idx="minor">
-                          <a:schemeClr val="lt1"/>
-                        </a:fontRef>
-                      </wps:style>
-                      <wps:txbx>
-                        <w:txbxContent>
-                          <w:p>
-                            <w:pPr>
-                              <w:jc w:val="center"/>
-                            </w:pPr>
-                            <w:r>
-                              <w:t>Call RateUs</w:t>
-                            </w:r>
-                          </w:p>
-                        </w:txbxContent>
-                      </wps:txbx>
-                      <wps:bodyPr rot="0" spcFirstLastPara="0" vertOverflow="overflow" horzOverflow="overflow" vert="horz" wrap="square" lIns="91440" tIns="45720" rIns="91440" bIns="45720" numCol="1" spcCol="0" rtlCol="0" fromWordArt="0" anchor="ctr" anchorCtr="0" forceAA="0" compatLnSpc="1">
-                        <a:prstTxWarp prst="textNoShape">
-                          <a:avLst/>
-                        </a:prstTxWarp>
-                        <a:noAutofit/>
-                      </wps:bodyPr>
-                    </wps:wsp>
-                  </a:graphicData>
-                </a:graphic>
-                <wp14:sizeRelH relativeFrom="margin">
-                  <wp14:pctWidth>0</wp14:pctWidth>
-                </wp14:sizeRelH>
-                <wp14:sizeRelV relativeFrom="margin">
-                  <wp14:pctHeight>0</wp14:pctHeight>
-                </wp14:sizeRelV>
-              </wp:anchor>
-            </w:drawing>
-          </mc:Choice>
-          <mc:Fallback>
-            <w:pict>
-              <v:roundrect id="Rounded Rectangle 1" o:spid="_x0000_s1028" style="position:absolute;margin-left:152.9pt;margin-top:46.8pt;width:137.25pt;height:46.05pt;z-index:251659264;visibility:visible;mso-wrap-style:square;mso-width-percent:0;mso-height-percent:0;mso-wrap-distance-left:9pt;mso-wrap-distance-top:0;mso-wrap-distance-right:9pt;mso-wrap-distance-bottom:0;mso-position-horizontal:absolute;mso-position-horizontal-relative:text;mso-position-vertical:absolute;mso-position-vertical-relative:text;mso-width-percent:0;mso-height-percent:0;mso-width-relative:margin;mso-height-relative:margin;v-text-anchor:middle" arcsize="10923f" o:gfxdata="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" fillcolor="#4f7ac7 [3028]" strokecolor="#4472c4 [3204]" strokeweight=".5pt">
-                <v:fill color2="#416fc3 [3172]" rotate="t" colors="0 #6083cb;.5 #3e70ca;1 #2e61ba" focus="100%" type="gradient">
-                  <o:fill v:ext="view" type="gradientUnscaled"/>
-                </v:fill>
-                <v:stroke joinstyle="miter"/>
-                <v:textbox>
-                  <w:txbxContent>
-                    <w:p>
-                      <w:pPr>
-                        <w:jc w:val="center"/>
-                      </w:pPr>
-                      <w:r>
-                        <w:t>Call RateUs</w:t>
-                      </w:r>
-                    </w:p>
-                  </w:txbxContent>
-                </v:textbox>
-              </v:roundrect>
-            </w:pict>
-          </mc:Fallback>
-        </mc:AlternateContent>
-      </w:r>
-      <w:r>
-        <w:rPr>
-          <w:noProof/>
-        </w:rPr>
-        <mc:AlternateContent>
-          <mc:Choice Requires="wps">
-            <w:drawing>
-              <wp:anchor distT="0" distB="0" distL="114300" distR="114300" simplePos="0" relativeHeight="251682816" behindDoc="0" locked="0" layoutInCell="1" allowOverlap="1">
-                <wp:simplePos x="0" y="0"/>
-                <wp:positionH relativeFrom="column">
-                  <wp:posOffset>2749326</wp:posOffset>
-                </wp:positionH>
-                <wp:positionV relativeFrom="paragraph">
-                  <wp:posOffset>1244600</wp:posOffset>
-                </wp:positionV>
-                <wp:extent cx="95693" cy="291967"/>
-                <wp:effectExtent l="12700" t="0" r="19050" b="26035"/>
-                <wp:wrapNone/>
-                <wp:docPr id="14" name="Down Arrow 14"/>
-                <wp:cNvGraphicFramePr/>
-                <a:graphic xmlns:a="http://schemas.openxmlformats.org/drawingml/2006/main">
-                  <a:graphicData uri="http://schemas.microsoft.com/office/word/2010/wordprocessingShape">
-                    <wps:wsp>
-                      <wps:cNvSpPr/>
-                      <wps:spPr>
-                        <a:xfrm>
-                          <a:off x="0" y="0"/>
-                          <a:ext cx="95693" cy="291967"/>
-                        </a:xfrm>
-                        <a:prstGeom prst="downArrow">
-                          <a:avLst/>
-                        </a:prstGeom>
-                      </wps:spPr>
-                      <wps:style>
-                        <a:lnRef idx="2">
-                          <a:schemeClr val="accent1">
-                            <a:shade val="50000"/>
-                          </a:schemeClr>
-                        </a:lnRef>
-                        <a:fillRef idx="1">
-                          <a:schemeClr val="accent1"/>
-                        </a:fillRef>
-                        <a:effectRef idx="0">
-                          <a:schemeClr val="accent1"/>
-                        </a:effectRef>
-                        <a:fontRef idx="minor">
-                          <a:schemeClr val="lt1"/>
-                        </a:fontRef>
-                      </wps:style>
-                      <wps:bodyPr rot="0" spcFirstLastPara="0" vertOverflow="overflow" horzOverflow="overflow" vert="horz" wrap="square" lIns="91440" tIns="45720" rIns="91440" bIns="45720" numCol="1" spcCol="0" rtlCol="0" fromWordArt="0" anchor="ctr" anchorCtr="0" forceAA="0" compatLnSpc="1">
-                        <a:prstTxWarp prst="textNoShape">
-                          <a:avLst/>
-                        </a:prstTxWarp>
-                        <a:noAutofit/>
-                      </wps:bodyPr>
-                    </wps:wsp>
-                  </a:graphicData>
-                </a:graphic>
-                <wp14:sizeRelH relativeFrom="margin">
-                  <wp14:pctWidth>0</wp14:pctWidth>
-                </wp14:sizeRelH>
-                <wp14:sizeRelV relativeFrom="margin">
-                  <wp14:pctHeight>0</wp14:pctHeight>
-                </wp14:sizeRelV>
-              </wp:anchor>
-            </w:drawing>
-          </mc:Choice>
-          <mc:Fallback>
-            <w:pict>
-              <v:shape w14:anchorId="3687EC1A" id="Down Arrow 14" o:spid="_x0000_s1026" type="#_x0000_t67" style="position:absolute;margin-left:216.5pt;margin-top:98pt;width:7.55pt;height:23pt;z-index:251682816;visibility:visible;mso-wrap-style:square;mso-width-percent:0;mso-height-percent:0;mso-wrap-distance-left:9pt;mso-wrap-distance-top:0;mso-wrap-distance-right:9pt;mso-wrap-distance-bottom:0;mso-position-horizontal:absolute;mso-position-horizontal-relative:text;mso-position-vertical:absolute;mso-position-vertical-relative:text;mso-width-percent:0;mso-height-percent:0;mso-width-relative:margin;mso-height-relative:margin;v-text-anchor:middle" o:gfxdata="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" adj="18060" fillcolor="#4472c4 [3204]" strokecolor="#1f3763 [1604]" strokeweight="1pt"/>
+              <v:shape w14:anchorId="47921E42" id="Down Arrow 23" o:spid="_x0000_s1026" type="#_x0000_t67" style="position:absolute;margin-left:138pt;margin-top:560.9pt;width:7.5pt;height:22.95pt;z-index:251701248;visibility:visible;mso-wrap-style:square;mso-width-percent:0;mso-height-percent:0;mso-wrap-distance-left:9pt;mso-wrap-distance-top:0;mso-wrap-distance-right:9pt;mso-wrap-distance-bottom:0;mso-position-horizontal:absolute;mso-position-horizontal-relative:text;mso-position-vertical:absolute;mso-position-vertical-relative:text;mso-width-percent:0;mso-height-percent:0;mso-width-relative:margin;mso-height-relative:margin;v-text-anchor:middle" o:gfxdata="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" adj="18071" fillcolor="#4472c4 [3204]" strokecolor="#1f3763 [1604]" strokeweight="1pt"/>
             </w:pict>
           </mc:Fallback>
         </mc:AlternateContent>
@@ -756,13 +978,7 @@
                               <w:jc w:val="center"/>
                             </w:pPr>
                             <w:r>
-                              <w:t xml:space="preserve">User has selected less than </w:t>
-                            </w:r>
-                            <w:r>
-                              <w:t>X</w:t>
-                            </w:r>
-                            <w:r>
-                              <w:t xml:space="preserve"> stars</w:t>
+                              <w:t>User has selected less than X stars</w:t>
                             </w:r>
                           </w:p>
                         </w:txbxContent>
@@ -869,19 +1085,7 @@
                               <w:jc w:val="center"/>
                             </w:pPr>
                             <w:r>
-                              <w:t xml:space="preserve">User has selected </w:t>
-                            </w:r>
-                            <w:r>
-                              <w:t xml:space="preserve">X </w:t>
-                            </w:r>
-                            <w:r>
-                              <w:t xml:space="preserve">stars or </w:t>
-                            </w:r>
-                            <w:r>
-                              <w:t>mor</w:t>
-                            </w:r>
-                            <w:r>
-                              <w:t>e</w:t>
+                              <w:t>User has selected X stars or more</w:t>
                             </w:r>
                           </w:p>
                         </w:txbxContent>
@@ -993,18 +1197,11 @@
                             <w:pPr>
                               <w:jc w:val="center"/>
                               <w:rPr>
-                                <w:rFonts w:hint="cs"/>
                                 <w:rtl/>
                               </w:rPr>
                             </w:pPr>
                             <w:r>
-                              <w:t xml:space="preserve">The user asked not to </w:t>
-                            </w:r>
-                            <w:r>
-                              <w:t>ask</w:t>
-                            </w:r>
-                            <w:r>
-                              <w:t xml:space="preserve"> him anymore</w:t>
+                              <w:t>The user asked not to ask him anymore</w:t>
                             </w:r>
                           </w:p>
                         </w:txbxContent>
@@ -1114,7 +1311,6 @@
                             <w:pPr>
                               <w:jc w:val="center"/>
                               <w:rPr>
-                                <w:rFonts w:hint="cs"/>
                                 <w:rtl/>
                               </w:rPr>
                             </w:pPr>
@@ -1223,18 +1419,11 @@
                             <w:pPr>
                               <w:jc w:val="center"/>
                               <w:rPr>
-                                <w:rFonts w:hint="cs"/>
                                 <w:rtl/>
                               </w:rPr>
                             </w:pPr>
                             <w:r>
-                              <w:t xml:space="preserve">The user requested to </w:t>
-                            </w:r>
-                            <w:r>
-                              <w:t>ask</w:t>
-                            </w:r>
-                            <w:r>
-                              <w:t xml:space="preserve"> him later</w:t>
+                              <w:t>The user requested to ask him later</w:t>
                             </w:r>
                           </w:p>
                         </w:txbxContent>
@@ -1831,202 +2020,7 @@
           </mc:Choice>
           <mc:Fallback>
             <w:pict>
-              <v:shape w14:anchorId="1D8A7A80" id="Down Arrow 15" o:spid="_x0000_s1026" type="#_x0000_t67" style="position:absolute;margin-left:131.75pt;margin-top:238.25pt;width:7.55pt;height:23pt;z-index:251684864;visibility:visible;mso-wrap-style:square;mso-width-percent:0;mso-height-percent:0;mso-wrap-distance-left:9pt;mso-wrap-distance-top:0;mso-wrap-distance-right:9pt;mso-wrap-distance-bottom:0;mso-position-horizontal:absolute;mso-position-horizontal-relative:text;mso-position-vertical:absolute;mso-position-vertical-relative:text;mso-width-percent:0;mso-height-percent:0;mso-width-relative:margin;mso-height-relative:margin;v-text-anchor:middle" o:gfxdata="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" adj="18060" fillcolor="#4472c4 [3204]" strokecolor="#1f3763 [1604]" strokeweight="1pt"/>
-            </w:pict>
-          </mc:Fallback>
-        </mc:AlternateContent>
-      </w:r>
-      <w:r>
-        <w:rPr>
-          <w:noProof/>
-        </w:rPr>
-        <mc:AlternateContent>
-          <mc:Choice Requires="wps">
-            <w:drawing>
-              <wp:anchor distT="0" distB="0" distL="114300" distR="114300" simplePos="0" relativeHeight="251661312" behindDoc="0" locked="0" layoutInCell="1" allowOverlap="1" wp14:anchorId="5105ECB8" wp14:editId="6B5735B8">
-                <wp:simplePos x="0" y="0"/>
-                <wp:positionH relativeFrom="column">
-                  <wp:posOffset>1233303</wp:posOffset>
-                </wp:positionH>
-                <wp:positionV relativeFrom="paragraph">
-                  <wp:posOffset>1578256</wp:posOffset>
-                </wp:positionV>
-                <wp:extent cx="3136604" cy="1413806"/>
-                <wp:effectExtent l="0" t="0" r="13335" b="8890"/>
-                <wp:wrapNone/>
-                <wp:docPr id="2" name="Rounded Rectangle 2"/>
-                <wp:cNvGraphicFramePr/>
-                <a:graphic xmlns:a="http://schemas.openxmlformats.org/drawingml/2006/main">
-                  <a:graphicData uri="http://schemas.microsoft.com/office/word/2010/wordprocessingShape">
-                    <wps:wsp>
-                      <wps:cNvSpPr/>
-                      <wps:spPr>
-                        <a:xfrm>
-                          <a:off x="0" y="0"/>
-                          <a:ext cx="3136604" cy="1413806"/>
-                        </a:xfrm>
-                        <a:prstGeom prst="roundRect">
-                          <a:avLst/>
-                        </a:prstGeom>
-                      </wps:spPr>
-                      <wps:style>
-                        <a:lnRef idx="1">
-                          <a:schemeClr val="accent1"/>
-                        </a:lnRef>
-                        <a:fillRef idx="3">
-                          <a:schemeClr val="accent1"/>
-                        </a:fillRef>
-                        <a:effectRef idx="2">
-                          <a:schemeClr val="accent1"/>
-                        </a:effectRef>
-                        <a:fontRef idx="minor">
-                          <a:schemeClr val="lt1"/>
-                        </a:fontRef>
-                      </wps:style>
-                      <wps:txbx>
-                        <w:txbxContent>
-                          <w:p>
-                            <w:pPr>
-                              <w:jc w:val="center"/>
-                            </w:pPr>
-                            <w:r>
-                              <w:t>Has the user already rated</w:t>
-                            </w:r>
-                            <w:r>
-                              <w:t xml:space="preserve"> ?</w:t>
-                            </w:r>
-                          </w:p>
-                          <w:p>
-                            <w:pPr>
-                              <w:jc w:val="center"/>
-                            </w:pPr>
-                            <w:r>
-                              <w:t>or</w:t>
-                            </w:r>
-                          </w:p>
-                          <w:p>
-                            <w:pPr>
-                              <w:jc w:val="center"/>
-                            </w:pPr>
-                            <w:r>
-                              <w:t xml:space="preserve">Did the user ask to not </w:t>
-                            </w:r>
-                            <w:r>
-                              <w:t>ask</w:t>
-                            </w:r>
-                            <w:r>
-                              <w:t xml:space="preserve"> him anymore</w:t>
-                            </w:r>
-                            <w:r>
-                              <w:t xml:space="preserve"> ?</w:t>
-                            </w:r>
-                          </w:p>
-                          <w:p>
-                            <w:pPr>
-                              <w:jc w:val="center"/>
-                            </w:pPr>
-                            <w:r>
-                              <w:t>or</w:t>
-                            </w:r>
-                          </w:p>
-                          <w:p>
-                            <w:pPr>
-                              <w:jc w:val="center"/>
-                            </w:pPr>
-                            <w:r>
-                              <w:t xml:space="preserve">Has not enough time passed between </w:t>
-                            </w:r>
-                            <w:r>
-                              <w:t>calls ?</w:t>
-                            </w:r>
-                          </w:p>
-                        </w:txbxContent>
-                      </wps:txbx>
-                      <wps:bodyPr rot="0" spcFirstLastPara="0" vertOverflow="overflow" horzOverflow="overflow" vert="horz" wrap="square" lIns="91440" tIns="45720" rIns="91440" bIns="45720" numCol="1" spcCol="0" rtlCol="0" fromWordArt="0" anchor="ctr" anchorCtr="0" forceAA="0" compatLnSpc="1">
-                        <a:prstTxWarp prst="textNoShape">
-                          <a:avLst/>
-                        </a:prstTxWarp>
-                        <a:noAutofit/>
-                      </wps:bodyPr>
-                    </wps:wsp>
-                  </a:graphicData>
-                </a:graphic>
-                <wp14:sizeRelH relativeFrom="margin">
-                  <wp14:pctWidth>0</wp14:pctWidth>
-                </wp14:sizeRelH>
-                <wp14:sizeRelV relativeFrom="margin">
-                  <wp14:pctHeight>0</wp14:pctHeight>
-                </wp14:sizeRelV>
-              </wp:anchor>
-            </w:drawing>
-          </mc:Choice>
-          <mc:Fallback>
-            <w:pict>
-              <v:roundrect w14:anchorId="5105ECB8" id="Rounded Rectangle 2" o:spid="_x0000_s1035" style="position:absolute;margin-left:97.1pt;margin-top:124.25pt;width:247pt;height:111.3pt;z-index:251661312;visibility:visible;mso-wrap-style:square;mso-width-percent:0;mso-height-percent:0;mso-wrap-distance-left:9pt;mso-wrap-distance-top:0;mso-wrap-distance-right:9pt;mso-wrap-distance-bottom:0;mso-position-horizontal:absolute;mso-position-horizontal-relative:text;mso-position-vertical:absolute;mso-position-vertical-relative:text;mso-width-percent:0;mso-height-percent:0;mso-width-relative:margin;mso-height-relative:margin;v-text-anchor:middle" arcsize="10923f" o:gfxdata="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" fillcolor="#4f7ac7 [3028]" strokecolor="#4472c4 [3204]" strokeweight=".5pt">
-                <v:fill color2="#416fc3 [3172]" rotate="t" colors="0 #6083cb;.5 #3e70ca;1 #2e61ba" focus="100%" type="gradient">
-                  <o:fill v:ext="view" type="gradientUnscaled"/>
-                </v:fill>
-                <v:stroke joinstyle="miter"/>
-                <v:textbox>
-                  <w:txbxContent>
-                    <w:p>
-                      <w:pPr>
-                        <w:jc w:val="center"/>
-                      </w:pPr>
-                      <w:r>
-                        <w:t>Has the user already rated</w:t>
-                      </w:r>
-                      <w:r>
-                        <w:t xml:space="preserve"> ?</w:t>
-                      </w:r>
-                    </w:p>
-                    <w:p>
-                      <w:pPr>
-                        <w:jc w:val="center"/>
-                      </w:pPr>
-                      <w:r>
-                        <w:t>or</w:t>
-                      </w:r>
-                    </w:p>
-                    <w:p>
-                      <w:pPr>
-                        <w:jc w:val="center"/>
-                      </w:pPr>
-                      <w:r>
-                        <w:t xml:space="preserve">Did the user ask to not </w:t>
-                      </w:r>
-                      <w:r>
-                        <w:t>ask</w:t>
-                      </w:r>
-                      <w:r>
-                        <w:t xml:space="preserve"> him anymore</w:t>
-                      </w:r>
-                      <w:r>
-                        <w:t xml:space="preserve"> ?</w:t>
-                      </w:r>
-                    </w:p>
-                    <w:p>
-                      <w:pPr>
-                        <w:jc w:val="center"/>
-                      </w:pPr>
-                      <w:r>
-                        <w:t>or</w:t>
-                      </w:r>
-                    </w:p>
-                    <w:p>
-                      <w:pPr>
-                        <w:jc w:val="center"/>
-                      </w:pPr>
-                      <w:r>
-                        <w:t xml:space="preserve">Has not enough time passed between </w:t>
-                      </w:r>
-                      <w:r>
-                        <w:t>calls ?</w:t>
-                      </w:r>
-                    </w:p>
-                  </w:txbxContent>
-                </v:textbox>
-              </v:roundrect>
+              <v:shape w14:anchorId="26B06522" id="Down Arrow 15" o:spid="_x0000_s1026" type="#_x0000_t67" style="position:absolute;margin-left:131.75pt;margin-top:238.25pt;width:7.55pt;height:23pt;z-index:251684864;visibility:visible;mso-wrap-style:square;mso-width-percent:0;mso-height-percent:0;mso-wrap-distance-left:9pt;mso-wrap-distance-top:0;mso-wrap-distance-right:9pt;mso-wrap-distance-bottom:0;mso-position-horizontal:absolute;mso-position-horizontal-relative:text;mso-position-vertical:absolute;mso-position-vertical-relative:text;mso-width-percent:0;mso-height-percent:0;mso-width-relative:margin;mso-height-relative:margin;v-text-anchor:middle" o:gfxdata="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" adj="18060" fillcolor="#4472c4 [3204]" strokecolor="#1f3763 [1604]" strokeweight="1pt"/>
             </w:pict>
           </mc:Fallback>
         </mc:AlternateContent>

</xml_diff>